<commit_message>
dokumentacja, rename z algorytm na populacja
</commit_message>
<xml_diff>
--- a/Dokumentacja projektu PSZT.docx
+++ b/Dokumentacja projektu PSZT.docx
@@ -1,6 +1,6 @@
 
 <file path=word/document.xml><?xml version="1.0" encoding="utf-8"?>
-<w:document xmlns:ve="http://schemas.openxmlformats.org/markup-compatibility/2006" xmlns:o="urn:schemas-microsoft-com:office:office" xmlns:r="http://schemas.openxmlformats.org/officeDocument/2006/relationships" xmlns:m="http://schemas.openxmlformats.org/officeDocument/2006/math" xmlns:v="urn:schemas-microsoft-com:vml" xmlns:wp="http://schemas.openxmlformats.org/drawingml/2006/wordprocessingDrawing" xmlns:w10="urn:schemas-microsoft-com:office:word" xmlns:w="http://schemas.openxmlformats.org/wordprocessingml/2006/main" xmlns:wne="http://schemas.microsoft.com/office/word/2006/wordml">
+<w:document xmlns:wpc="http://schemas.microsoft.com/office/word/2010/wordprocessingCanvas" xmlns:mc="http://schemas.openxmlformats.org/markup-compatibility/2006" xmlns:o="urn:schemas-microsoft-com:office:office" xmlns:r="http://schemas.openxmlformats.org/officeDocument/2006/relationships" xmlns:m="http://schemas.openxmlformats.org/officeDocument/2006/math" xmlns:v="urn:schemas-microsoft-com:vml" xmlns:wp14="http://schemas.microsoft.com/office/word/2010/wordprocessingDrawing" xmlns:wp="http://schemas.openxmlformats.org/drawingml/2006/wordprocessingDrawing" xmlns:w10="urn:schemas-microsoft-com:office:word" xmlns:w="http://schemas.openxmlformats.org/wordprocessingml/2006/main" xmlns:w14="http://schemas.microsoft.com/office/word/2010/wordml" xmlns:wpg="http://schemas.microsoft.com/office/word/2010/wordprocessingGroup" xmlns:wpi="http://schemas.microsoft.com/office/word/2010/wordprocessingInk" xmlns:wne="http://schemas.microsoft.com/office/word/2006/wordml" xmlns:wps="http://schemas.microsoft.com/office/word/2010/wordprocessingShape" mc:Ignorable="w14 wp14">
   <w:body>
     <w:p>
       <w:pPr>
@@ -74,19 +74,6 @@
     </w:p>
     <w:p>
       <w:pPr>
-        <w:autoSpaceDE w:val="0"/>
-        <w:autoSpaceDN w:val="0"/>
-        <w:adjustRightInd w:val="0"/>
-        <w:spacing w:after="0" w:line="240" w:lineRule="auto"/>
-        <w:rPr>
-          <w:rFonts w:asciiTheme="majorHAnsi" w:hAnsiTheme="majorHAnsi" w:cs="Arial"/>
-          <w:sz w:val="24"/>
-          <w:szCs w:val="24"/>
-        </w:rPr>
-      </w:pPr>
-    </w:p>
-    <w:p>
-      <w:pPr>
         <w:pStyle w:val="Nagwek2"/>
       </w:pPr>
       <w:r>
@@ -173,7 +160,23 @@
           <w:sz w:val="24"/>
           <w:szCs w:val="24"/>
         </w:rPr>
-        <w:t xml:space="preserve"> do populacji następnej i mog</w:t>
+        <w:t xml:space="preserve"> do </w:t>
+      </w:r>
+      <w:r>
+        <w:rPr>
+          <w:rFonts w:asciiTheme="majorHAnsi" w:hAnsiTheme="majorHAnsi"/>
+          <w:sz w:val="24"/>
+          <w:szCs w:val="24"/>
+        </w:rPr>
+        <w:t>kolejnych iteracji algorytmu,</w:t>
+      </w:r>
+      <w:r>
+        <w:rPr>
+          <w:rFonts w:asciiTheme="majorHAnsi" w:hAnsiTheme="majorHAnsi"/>
+          <w:sz w:val="24"/>
+          <w:szCs w:val="24"/>
+        </w:rPr>
+        <w:t xml:space="preserve"> mog</w:t>
       </w:r>
       <w:r>
         <w:rPr>
@@ -182,6 +185,14 @@
           <w:szCs w:val="24"/>
         </w:rPr>
         <w:t>ą</w:t>
+      </w:r>
+      <w:r>
+        <w:rPr>
+          <w:rFonts w:asciiTheme="majorHAnsi" w:hAnsiTheme="majorHAnsi"/>
+          <w:sz w:val="24"/>
+          <w:szCs w:val="24"/>
+        </w:rPr>
+        <w:t>c</w:t>
       </w:r>
       <w:r>
         <w:rPr>
@@ -467,7 +478,15 @@
           <w:sz w:val="24"/>
           <w:szCs w:val="24"/>
         </w:rPr>
-        <w:t xml:space="preserve"> Wagę każdej wygenerowanej planety możemy zobaczyć </w:t>
+        <w:t xml:space="preserve"> Wagę każdej wygenerowanej planety możemy zobaczyć najeżdżając na nią kursorem.</w:t>
+      </w:r>
+      <w:r>
+        <w:rPr>
+          <w:rFonts w:asciiTheme="majorHAnsi" w:hAnsiTheme="majorHAnsi"/>
+          <w:sz w:val="24"/>
+          <w:szCs w:val="24"/>
+        </w:rPr>
+        <w:t xml:space="preserve"> Następnie możemy wybrać tryb gry „Graj samemu” lub </w:t>
       </w:r>
       <w:r>
         <w:rPr>
@@ -476,15 +495,7 @@
           <w:szCs w:val="24"/>
         </w:rPr>
         <w:lastRenderedPageBreak/>
-        <w:t>najeżdżając na nią kursorem.</w:t>
-      </w:r>
-      <w:r>
-        <w:rPr>
-          <w:rFonts w:asciiTheme="majorHAnsi" w:hAnsiTheme="majorHAnsi"/>
-          <w:sz w:val="24"/>
-          <w:szCs w:val="24"/>
-        </w:rPr>
-        <w:t xml:space="preserve"> Następnie możemy wybrać tryb gry „Graj samemu” lub symulować rozwiązania klikając przycisk „Symuluj”</w:t>
+        <w:t>symulować rozwiązania klikając przycisk „Symuluj”</w:t>
       </w:r>
       <w:r>
         <w:rPr>
@@ -582,6 +593,29 @@
     </w:p>
     <w:p>
       <w:pPr>
+        <w:pStyle w:val="Nagwek2"/>
+        <w:rPr>
+          <w:lang w:val="en-US"/>
+        </w:rPr>
+      </w:pPr>
+      <w:r>
+        <w:rPr>
+          <w:lang w:val="en-US"/>
+        </w:rPr>
+        <w:t xml:space="preserve">1. </w:t>
+      </w:r>
+      <w:r>
+        <w:t>Struktura</w:t>
+      </w:r>
+      <w:r>
+        <w:rPr>
+          <w:lang w:val="en-US"/>
+        </w:rPr>
+        <w:t xml:space="preserve"> Vector (vector.h, vector.cpp)</w:t>
+      </w:r>
+    </w:p>
+    <w:p>
+      <w:pPr>
         <w:jc w:val="both"/>
         <w:rPr>
           <w:rFonts w:asciiTheme="majorHAnsi" w:hAnsiTheme="majorHAnsi"/>
@@ -595,15 +629,21 @@
           <w:sz w:val="24"/>
           <w:szCs w:val="24"/>
         </w:rPr>
-        <w:t xml:space="preserve">Plik nagłówkowy vector.h definiuje wektor </w:t>
-      </w:r>
-      <w:r>
-        <w:rPr>
-          <w:rFonts w:asciiTheme="majorHAnsi" w:hAnsiTheme="majorHAnsi"/>
-          <w:sz w:val="24"/>
-          <w:szCs w:val="24"/>
-        </w:rPr>
-        <w:t>dwuwymiarowy, który jest niezbędny dla zmiennych i obliczeń w programie.</w:t>
+        <w:t>Jest to definicja dwuwymiarowego wektora i związanych z nim operacji, które wykorzystywane są w obliczeniach w trakcie symulacji.</w:t>
+      </w:r>
+    </w:p>
+    <w:p>
+      <w:pPr>
+        <w:pStyle w:val="Nagwek2"/>
+      </w:pPr>
+      <w:r>
+        <w:t>2. Klasy</w:t>
+      </w:r>
+      <w:r>
+        <w:t xml:space="preserve"> Planeta (planeta.h, planeta.cpp)</w:t>
+      </w:r>
+      <w:r>
+        <w:t xml:space="preserve">  oraz Kometa (kometa.h, kometa.cpp)</w:t>
       </w:r>
     </w:p>
     <w:p>
@@ -621,168 +661,391 @@
           <w:sz w:val="24"/>
           <w:szCs w:val="24"/>
         </w:rPr>
-        <w:t>Pliki planeta.h oraz planeta.cpp zawierają definicję klasy Planeta, która określa planety na planszy. Ponadto jest klasą bazową dla klasy Kometa (zdefiniowanej w plikach kometa.h i kometa.cpp)</w:t>
-      </w:r>
-      <w:r>
-        <w:rPr>
-          <w:rFonts w:asciiTheme="majorHAnsi" w:hAnsiTheme="majorHAnsi"/>
-          <w:sz w:val="24"/>
-          <w:szCs w:val="24"/>
-        </w:rPr>
-        <w:t>, określającej obiekt badany w programie</w:t>
-      </w:r>
-      <w:r>
-        <w:rPr>
-          <w:rFonts w:asciiTheme="majorHAnsi" w:hAnsiTheme="majorHAnsi"/>
-          <w:sz w:val="24"/>
-          <w:szCs w:val="24"/>
-        </w:rPr>
-        <w:t>.</w:t>
+        <w:t>Kla</w:t>
+      </w:r>
+      <w:r>
+        <w:rPr>
+          <w:rFonts w:asciiTheme="majorHAnsi" w:hAnsiTheme="majorHAnsi"/>
+          <w:sz w:val="24"/>
+          <w:szCs w:val="24"/>
+        </w:rPr>
+        <w:t xml:space="preserve">sa </w:t>
+      </w:r>
+      <w:r>
+        <w:rPr>
+          <w:rFonts w:asciiTheme="majorHAnsi" w:hAnsiTheme="majorHAnsi"/>
+          <w:sz w:val="24"/>
+          <w:szCs w:val="24"/>
+        </w:rPr>
+        <w:t>Planeta</w:t>
+      </w:r>
+      <w:r>
+        <w:rPr>
+          <w:rFonts w:asciiTheme="majorHAnsi" w:hAnsiTheme="majorHAnsi"/>
+          <w:sz w:val="24"/>
+          <w:szCs w:val="24"/>
+        </w:rPr>
+        <w:t xml:space="preserve"> jest reprezentacją planety zarówno na ekranie jak i w algorytmie symulacji.</w:t>
+      </w:r>
+      <w:r>
+        <w:rPr>
+          <w:rFonts w:asciiTheme="majorHAnsi" w:hAnsiTheme="majorHAnsi"/>
+          <w:sz w:val="24"/>
+          <w:szCs w:val="24"/>
+        </w:rPr>
+        <w:t xml:space="preserve"> </w:t>
+      </w:r>
+      <w:r>
+        <w:rPr>
+          <w:rFonts w:asciiTheme="majorHAnsi" w:hAnsiTheme="majorHAnsi"/>
+          <w:sz w:val="24"/>
+          <w:szCs w:val="24"/>
+        </w:rPr>
+        <w:t>Ponadto jest klasą bazową dla klasy Kometa</w:t>
+      </w:r>
+      <w:r>
+        <w:rPr>
+          <w:rFonts w:asciiTheme="majorHAnsi" w:hAnsiTheme="majorHAnsi"/>
+          <w:sz w:val="24"/>
+          <w:szCs w:val="24"/>
+        </w:rPr>
+        <w:t xml:space="preserve">, </w:t>
+      </w:r>
+      <w:r>
+        <w:rPr>
+          <w:rFonts w:asciiTheme="majorHAnsi" w:hAnsiTheme="majorHAnsi"/>
+          <w:sz w:val="24"/>
+          <w:szCs w:val="24"/>
+        </w:rPr>
+        <w:t xml:space="preserve">określającej </w:t>
+      </w:r>
+      <w:r>
+        <w:rPr>
+          <w:rFonts w:asciiTheme="majorHAnsi" w:hAnsiTheme="majorHAnsi"/>
+          <w:sz w:val="24"/>
+          <w:szCs w:val="24"/>
+        </w:rPr>
+        <w:t>obiekt reprezentujący „próbkę” badaną w programie.</w:t>
+      </w:r>
+    </w:p>
+    <w:p>
+      <w:pPr>
+        <w:pStyle w:val="Nagwek2"/>
+      </w:pPr>
+      <w:r>
+        <w:t>3. Klasy Populacja (populacja.h, populacja.cpp) oraz Populacja2 (populacja2.h, populacja2.cpp)</w:t>
+      </w:r>
+    </w:p>
+    <w:p>
+      <w:pPr>
+        <w:jc w:val="both"/>
+        <w:rPr>
+          <w:rFonts w:asciiTheme="majorHAnsi" w:hAnsiTheme="majorHAnsi"/>
+          <w:sz w:val="24"/>
+          <w:szCs w:val="24"/>
+        </w:rPr>
+      </w:pPr>
+      <w:r>
+        <w:rPr>
+          <w:rFonts w:asciiTheme="majorHAnsi" w:hAnsiTheme="majorHAnsi"/>
+          <w:sz w:val="24"/>
+          <w:szCs w:val="24"/>
+        </w:rPr>
+        <w:t xml:space="preserve">Klasy te </w:t>
+      </w:r>
+      <w:r>
+        <w:rPr>
+          <w:rFonts w:asciiTheme="majorHAnsi" w:hAnsiTheme="majorHAnsi"/>
+          <w:sz w:val="24"/>
+          <w:szCs w:val="24"/>
+        </w:rPr>
+        <w:t>określa</w:t>
+      </w:r>
+      <w:r>
+        <w:rPr>
+          <w:rFonts w:asciiTheme="majorHAnsi" w:hAnsiTheme="majorHAnsi"/>
+          <w:sz w:val="24"/>
+          <w:szCs w:val="24"/>
+        </w:rPr>
+        <w:t>ją</w:t>
+      </w:r>
+      <w:r>
+        <w:rPr>
+          <w:rFonts w:asciiTheme="majorHAnsi" w:hAnsiTheme="majorHAnsi"/>
+          <w:sz w:val="24"/>
+          <w:szCs w:val="24"/>
+        </w:rPr>
+        <w:t xml:space="preserve"> populację oraz cały jej proces rozmnażania i mutacji aż do powstania nowych zarodków.</w:t>
+      </w:r>
+      <w:r>
+        <w:rPr>
+          <w:rFonts w:asciiTheme="majorHAnsi" w:hAnsiTheme="majorHAnsi"/>
+          <w:sz w:val="24"/>
+          <w:szCs w:val="24"/>
+        </w:rPr>
+        <w:t xml:space="preserve"> Za pomocą publicznej metody </w:t>
+      </w:r>
+      <w:r>
+        <w:rPr>
+          <w:rFonts w:asciiTheme="majorHAnsi" w:hAnsiTheme="majorHAnsi"/>
+          <w:i/>
+          <w:sz w:val="24"/>
+          <w:szCs w:val="24"/>
+        </w:rPr>
+        <w:t>tworzNowaPopulacje()</w:t>
+      </w:r>
+      <w:r>
+        <w:rPr>
+          <w:rFonts w:asciiTheme="majorHAnsi" w:hAnsiTheme="majorHAnsi"/>
+          <w:i/>
+          <w:sz w:val="24"/>
+          <w:szCs w:val="24"/>
+        </w:rPr>
+        <w:t>;</w:t>
+      </w:r>
+      <w:r>
+        <w:rPr>
+          <w:rFonts w:asciiTheme="majorHAnsi" w:hAnsiTheme="majorHAnsi"/>
+          <w:sz w:val="24"/>
+          <w:szCs w:val="24"/>
+        </w:rPr>
+        <w:t xml:space="preserve"> tworzy</w:t>
+      </w:r>
+      <w:r>
+        <w:rPr>
+          <w:rFonts w:asciiTheme="majorHAnsi" w:hAnsiTheme="majorHAnsi"/>
+          <w:sz w:val="24"/>
+          <w:szCs w:val="24"/>
+        </w:rPr>
+        <w:t>my nową populację badanych obiektów</w:t>
+      </w:r>
+      <w:r>
+        <w:rPr>
+          <w:rFonts w:asciiTheme="majorHAnsi" w:hAnsiTheme="majorHAnsi"/>
+          <w:sz w:val="24"/>
+          <w:szCs w:val="24"/>
+        </w:rPr>
+        <w:t xml:space="preserve">, przechodząc przez cały proces algorytmu. </w:t>
+      </w:r>
+      <w:r>
+        <w:rPr>
+          <w:rFonts w:asciiTheme="majorHAnsi" w:hAnsiTheme="majorHAnsi"/>
+          <w:sz w:val="24"/>
+          <w:szCs w:val="24"/>
+        </w:rPr>
+        <w:t xml:space="preserve">Klasa </w:t>
+      </w:r>
+      <w:r>
+        <w:rPr>
+          <w:rFonts w:asciiTheme="majorHAnsi" w:hAnsiTheme="majorHAnsi"/>
+          <w:b/>
+          <w:sz w:val="24"/>
+          <w:szCs w:val="24"/>
+        </w:rPr>
+        <w:t>Populacja2</w:t>
+      </w:r>
+      <w:r>
+        <w:rPr>
+          <w:rFonts w:asciiTheme="majorHAnsi" w:hAnsiTheme="majorHAnsi"/>
+          <w:sz w:val="24"/>
+          <w:szCs w:val="24"/>
+        </w:rPr>
+        <w:t xml:space="preserve"> jest pochodną klasy </w:t>
+      </w:r>
+      <w:r>
+        <w:rPr>
+          <w:rFonts w:asciiTheme="majorHAnsi" w:hAnsiTheme="majorHAnsi"/>
+          <w:b/>
+          <w:sz w:val="24"/>
+          <w:szCs w:val="24"/>
+        </w:rPr>
+        <w:t>Populacja</w:t>
+      </w:r>
+      <w:r>
+        <w:rPr>
+          <w:rFonts w:asciiTheme="majorHAnsi" w:hAnsiTheme="majorHAnsi"/>
+          <w:sz w:val="24"/>
+          <w:szCs w:val="24"/>
+        </w:rPr>
+        <w:t xml:space="preserve"> – został przeciążony system tworzenia nowych zarodków. W klasie bazowej są one uśredniane, natomiast w pochodnej interpolowane.</w:t>
+      </w:r>
+    </w:p>
+    <w:p>
+      <w:pPr>
+        <w:pStyle w:val="Nagwek2"/>
+        <w:rPr>
+          <w:lang w:val="en-US"/>
+        </w:rPr>
+      </w:pPr>
+      <w:r>
+        <w:rPr>
+          <w:lang w:val="en-US"/>
+        </w:rPr>
+        <w:t>4. Klasa Symulation</w:t>
+      </w:r>
+      <w:r>
+        <w:rPr>
+          <w:lang w:val="en-US"/>
+        </w:rPr>
+        <w:t xml:space="preserve"> (symulation.h, symulation.cpp)</w:t>
+      </w:r>
+    </w:p>
+    <w:p>
+      <w:pPr>
+        <w:rPr>
+          <w:rFonts w:asciiTheme="majorHAnsi" w:hAnsiTheme="majorHAnsi"/>
+          <w:sz w:val="24"/>
+        </w:rPr>
+      </w:pPr>
+      <w:r>
+        <w:rPr>
+          <w:rFonts w:asciiTheme="majorHAnsi" w:hAnsiTheme="majorHAnsi"/>
+          <w:sz w:val="24"/>
+        </w:rPr>
+        <w:t>Klasa ta jest odpowiedzialna za symulowanie fizyki w programie. Do poprawnego działania, przed uruchomieniem obliczeń należy podać listę planet (przeszkód), osobnika którego zachowanie chcemy zasymulować oraz maksymalną wartość czasu „życia”.</w:t>
+      </w:r>
+    </w:p>
+    <w:p>
+      <w:pPr>
+        <w:pStyle w:val="Nagwek2"/>
+      </w:pPr>
+      <w:r>
+        <w:t>5. Klasa Zestawienie (zestawienie.h, zestawienie.cpp, zestawienie.ui)</w:t>
+      </w:r>
+    </w:p>
+    <w:p>
+      <w:pPr>
+        <w:rPr>
+          <w:rFonts w:asciiTheme="majorHAnsi" w:hAnsiTheme="majorHAnsi"/>
+          <w:sz w:val="24"/>
+        </w:rPr>
+      </w:pPr>
+      <w:r>
+        <w:rPr>
+          <w:rFonts w:asciiTheme="majorHAnsi" w:hAnsiTheme="majorHAnsi"/>
+          <w:sz w:val="24"/>
+        </w:rPr>
+        <w:t>Klasa odpowiedzialna za wyświetlenie okna dialogowego, zawierającego zestawienie parametrów początkowych oraz czasów „życia” populacji aktualnie wyświetlanej na ekranie. Z poziomu tego okna można odtworzyć lot wybranego osobnika.</w:t>
+      </w:r>
+    </w:p>
+    <w:p>
+      <w:pPr>
+        <w:pStyle w:val="Nagwek2"/>
+        <w:rPr>
+          <w:lang w:val="en-US"/>
+        </w:rPr>
+      </w:pPr>
+      <w:r>
+        <w:rPr>
+          <w:lang w:val="en-US"/>
+        </w:rPr>
+        <w:t>6. Klasa Replay (replay.h, replay.cpp)</w:t>
+      </w:r>
+    </w:p>
+    <w:p>
+      <w:pPr>
+        <w:rPr>
+          <w:rFonts w:asciiTheme="majorHAnsi" w:hAnsiTheme="majorHAnsi"/>
+          <w:sz w:val="24"/>
+        </w:rPr>
+      </w:pPr>
+      <w:r>
+        <w:rPr>
+          <w:rFonts w:asciiTheme="majorHAnsi" w:hAnsiTheme="majorHAnsi"/>
+          <w:sz w:val="24"/>
+        </w:rPr>
+        <w:t>Klasa odpowiedzialna za poprawne odtworzenie lotu osobnika wybranego z okna dialogowego zestawienia.</w:t>
+      </w:r>
+    </w:p>
+    <w:p>
+      <w:pPr>
+        <w:pStyle w:val="Nagwek2"/>
+      </w:pPr>
+      <w:r>
+        <w:lastRenderedPageBreak/>
+        <w:t xml:space="preserve">7. </w:t>
+      </w:r>
+      <w:r>
+        <w:t xml:space="preserve">Klasa </w:t>
       </w:r>
       <w:bookmarkStart w:id="0" w:name="_GoBack"/>
       <w:bookmarkEnd w:id="0"/>
-    </w:p>
-    <w:p>
-      <w:pPr>
-        <w:jc w:val="both"/>
-        <w:rPr>
-          <w:rFonts w:asciiTheme="majorHAnsi" w:hAnsiTheme="majorHAnsi"/>
-          <w:sz w:val="24"/>
-          <w:szCs w:val="24"/>
-        </w:rPr>
-      </w:pPr>
-      <w:r>
-        <w:rPr>
-          <w:rFonts w:asciiTheme="majorHAnsi" w:hAnsiTheme="majorHAnsi"/>
-          <w:sz w:val="24"/>
-          <w:szCs w:val="24"/>
-        </w:rPr>
-        <w:t xml:space="preserve">Plik źródłowy </w:t>
-      </w:r>
-      <w:r>
-        <w:rPr>
-          <w:rFonts w:asciiTheme="majorHAnsi" w:hAnsiTheme="majorHAnsi"/>
-          <w:i/>
-          <w:sz w:val="24"/>
-          <w:szCs w:val="24"/>
-        </w:rPr>
-        <w:t>algorytm.cpp</w:t>
-      </w:r>
-      <w:r>
-        <w:rPr>
-          <w:rFonts w:asciiTheme="majorHAnsi" w:hAnsiTheme="majorHAnsi"/>
-          <w:sz w:val="24"/>
-          <w:szCs w:val="24"/>
-        </w:rPr>
-        <w:t xml:space="preserve"> oraz</w:t>
-      </w:r>
-      <w:r>
-        <w:rPr>
-          <w:rFonts w:asciiTheme="majorHAnsi" w:hAnsiTheme="majorHAnsi"/>
-          <w:sz w:val="24"/>
-          <w:szCs w:val="24"/>
-        </w:rPr>
-        <w:t xml:space="preserve"> nagłówkowy </w:t>
-      </w:r>
-      <w:r>
-        <w:rPr>
-          <w:rFonts w:asciiTheme="majorHAnsi" w:hAnsiTheme="majorHAnsi"/>
-          <w:i/>
-          <w:sz w:val="24"/>
-          <w:szCs w:val="24"/>
-        </w:rPr>
-        <w:t>algorytm.h</w:t>
-      </w:r>
-      <w:r>
-        <w:rPr>
-          <w:rFonts w:asciiTheme="majorHAnsi" w:hAnsiTheme="majorHAnsi"/>
-          <w:sz w:val="24"/>
-          <w:szCs w:val="24"/>
-        </w:rPr>
-        <w:t xml:space="preserve"> zawierają definicje klasy Populacja i jej metod. Klasa określa populację oraz cały jej proces rozmnażania i mutacji aż do powstania nowych zarodków.</w:t>
-      </w:r>
-      <w:r>
-        <w:rPr>
-          <w:rFonts w:asciiTheme="majorHAnsi" w:hAnsiTheme="majorHAnsi"/>
-          <w:sz w:val="24"/>
-          <w:szCs w:val="24"/>
-        </w:rPr>
-        <w:t xml:space="preserve"> Za pomocą publicznej metody </w:t>
-      </w:r>
-      <w:r>
-        <w:rPr>
-          <w:rFonts w:asciiTheme="majorHAnsi" w:hAnsiTheme="majorHAnsi"/>
-          <w:i/>
-          <w:sz w:val="24"/>
-          <w:szCs w:val="24"/>
-        </w:rPr>
-        <w:t>tworzNowaPopulacje()</w:t>
-      </w:r>
-      <w:r>
-        <w:rPr>
-          <w:rFonts w:asciiTheme="majorHAnsi" w:hAnsiTheme="majorHAnsi"/>
-          <w:sz w:val="24"/>
-          <w:szCs w:val="24"/>
-        </w:rPr>
-        <w:t xml:space="preserve"> tworzymy nową populację danego obiektu, przechodząc przez cały proces algorytmu. Pliki </w:t>
-      </w:r>
-      <w:r>
-        <w:rPr>
-          <w:rFonts w:asciiTheme="majorHAnsi" w:hAnsiTheme="majorHAnsi"/>
-          <w:i/>
-          <w:sz w:val="24"/>
-          <w:szCs w:val="24"/>
-        </w:rPr>
-        <w:t>algorytm2.cpp</w:t>
-      </w:r>
-      <w:r>
-        <w:rPr>
-          <w:rFonts w:asciiTheme="majorHAnsi" w:hAnsiTheme="majorHAnsi"/>
-          <w:sz w:val="24"/>
-          <w:szCs w:val="24"/>
-        </w:rPr>
-        <w:t xml:space="preserve"> i </w:t>
-      </w:r>
-      <w:r>
-        <w:rPr>
-          <w:rFonts w:asciiTheme="majorHAnsi" w:hAnsiTheme="majorHAnsi"/>
-          <w:i/>
-          <w:sz w:val="24"/>
-          <w:szCs w:val="24"/>
-        </w:rPr>
-        <w:t>algorytm2.h</w:t>
-      </w:r>
-      <w:r>
-        <w:rPr>
-          <w:rFonts w:asciiTheme="majorHAnsi" w:hAnsiTheme="majorHAnsi"/>
-          <w:sz w:val="24"/>
-          <w:szCs w:val="24"/>
-        </w:rPr>
-        <w:t xml:space="preserve"> zawierają definicję klasy pochodnej </w:t>
-      </w:r>
-      <w:r>
-        <w:rPr>
-          <w:rFonts w:asciiTheme="majorHAnsi" w:hAnsiTheme="majorHAnsi"/>
-          <w:sz w:val="24"/>
-          <w:szCs w:val="24"/>
-        </w:rPr>
-        <w:t>do</w:t>
-      </w:r>
-      <w:r>
-        <w:rPr>
-          <w:rFonts w:asciiTheme="majorHAnsi" w:hAnsiTheme="majorHAnsi"/>
-          <w:sz w:val="24"/>
-          <w:szCs w:val="24"/>
-        </w:rPr>
-        <w:t xml:space="preserve"> Populacji, która przeciąża metodę tworzącą zarodki</w:t>
-      </w:r>
-      <w:r>
-        <w:rPr>
-          <w:rFonts w:asciiTheme="majorHAnsi" w:hAnsiTheme="majorHAnsi"/>
-          <w:sz w:val="24"/>
-          <w:szCs w:val="24"/>
-        </w:rPr>
-        <w:t>.</w:t>
+      <w:r>
+        <w:t>KometaScene (kometascene.h, kometascene.cpp)</w:t>
+      </w:r>
+    </w:p>
+    <w:p>
+      <w:pPr>
+        <w:rPr>
+          <w:rFonts w:asciiTheme="majorHAnsi" w:hAnsiTheme="majorHAnsi"/>
+          <w:sz w:val="24"/>
+        </w:rPr>
+      </w:pPr>
+      <w:r>
+        <w:rPr>
+          <w:rFonts w:asciiTheme="majorHAnsi" w:hAnsiTheme="majorHAnsi"/>
+          <w:sz w:val="24"/>
+        </w:rPr>
+        <w:t>Jest to przeciążona wersja klasy QGraphicsView</w:t>
+      </w:r>
+      <w:r>
+        <w:rPr>
+          <w:rFonts w:asciiTheme="majorHAnsi" w:hAnsiTheme="majorHAnsi"/>
+          <w:sz w:val="24"/>
+        </w:rPr>
+        <w:t xml:space="preserve"> z pakietu Qt, w której zaimplementowaliśmy własne metody obsługi myszy, aby umożliwić samodzielną rozgrywkę.</w:t>
+      </w:r>
+    </w:p>
+    <w:p>
+      <w:pPr>
+        <w:pStyle w:val="Nagwek2"/>
+      </w:pPr>
+      <w:r>
+        <w:t>8. Struktury Wiadomosc i ProstaWiadomosc (wiadomosc.h)</w:t>
+      </w:r>
+    </w:p>
+    <w:p>
+      <w:pPr>
+        <w:rPr>
+          <w:rFonts w:asciiTheme="majorHAnsi" w:hAnsiTheme="majorHAnsi"/>
+          <w:sz w:val="24"/>
+        </w:rPr>
+      </w:pPr>
+      <w:r>
+        <w:rPr>
+          <w:rFonts w:asciiTheme="majorHAnsi" w:hAnsiTheme="majorHAnsi"/>
+          <w:sz w:val="24"/>
+        </w:rPr>
+        <w:t>Stworzenie tych struktur było wymuszone poprzez mechanizmy pakietu Qt – ich wykorzystanie znacznie ułatwiło przekazywanie danych z wątków roboczych do wątku GUI.</w:t>
+      </w:r>
+    </w:p>
+    <w:p>
+      <w:pPr>
+        <w:pStyle w:val="Nagwek2"/>
+        <w:rPr>
+          <w:lang w:val="en-US"/>
+        </w:rPr>
+      </w:pPr>
+      <w:r>
+        <w:rPr>
+          <w:lang w:val="en-US"/>
+        </w:rPr>
+        <w:t>9. Klasa MainWindow (mainwindow.h, mainwindow.cpp, mainwindow.ui)</w:t>
+      </w:r>
+    </w:p>
+    <w:p>
+      <w:pPr>
+        <w:rPr>
+          <w:rFonts w:asciiTheme="majorHAnsi" w:hAnsiTheme="majorHAnsi"/>
+          <w:sz w:val="24"/>
+        </w:rPr>
+      </w:pPr>
+      <w:r>
+        <w:rPr>
+          <w:rFonts w:asciiTheme="majorHAnsi" w:hAnsiTheme="majorHAnsi"/>
+          <w:sz w:val="24"/>
+        </w:rPr>
+        <w:t>Klasa tworząca główne okno programu, przygotowująca program do pracy. W tej klasie zawiera się obsługa wszystkich kontrolek widocznych w oknie.</w:t>
       </w:r>
     </w:p>
     <w:p>
@@ -855,16 +1118,7 @@
           <w:sz w:val="24"/>
           <w:szCs w:val="24"/>
         </w:rPr>
-        <w:t xml:space="preserve">Wiele symulacji pozwoliło nam ustalić, że wyniki są porównywalne bez względu na to czy zastosujemy tworzenie zarodków poprzez interpolację czy poprzez uśrednianie. </w:t>
-      </w:r>
-      <w:r>
-        <w:rPr>
-          <w:rFonts w:asciiTheme="majorHAnsi" w:hAnsiTheme="majorHAnsi"/>
-          <w:sz w:val="24"/>
-          <w:szCs w:val="24"/>
-        </w:rPr>
-        <w:lastRenderedPageBreak/>
-        <w:t>Przy wielu populacjach różnicy praktycznie nie ma, obie metody nadają się do rozwiązania tego problemu.</w:t>
+        <w:t>Wiele symulacji pozwoliło nam ustalić, że wyniki są porównywalne bez względu na to czy zastosujemy tworzenie zarodków poprzez interpolację czy poprzez uśrednianie. Przy wielu populacjach różnicy praktycznie nie ma, obie metody nadają się do rozwiązania tego problemu.</w:t>
       </w:r>
     </w:p>
     <w:p>
@@ -904,8 +1158,320 @@
 </file>
 
 <file path=word/numbering.xml><?xml version="1.0" encoding="utf-8"?>
-<w:numbering xmlns:ve="http://schemas.openxmlformats.org/markup-compatibility/2006" xmlns:o="urn:schemas-microsoft-com:office:office" xmlns:r="http://schemas.openxmlformats.org/officeDocument/2006/relationships" xmlns:m="http://schemas.openxmlformats.org/officeDocument/2006/math" xmlns:v="urn:schemas-microsoft-com:vml" xmlns:wp="http://schemas.openxmlformats.org/drawingml/2006/wordprocessingDrawing" xmlns:w10="urn:schemas-microsoft-com:office:word" xmlns:w="http://schemas.openxmlformats.org/wordprocessingml/2006/main" xmlns:wne="http://schemas.microsoft.com/office/word/2006/wordml">
+<w:numbering xmlns:wpc="http://schemas.microsoft.com/office/word/2010/wordprocessingCanvas" xmlns:mc="http://schemas.openxmlformats.org/markup-compatibility/2006" xmlns:o="urn:schemas-microsoft-com:office:office" xmlns:r="http://schemas.openxmlformats.org/officeDocument/2006/relationships" xmlns:m="http://schemas.openxmlformats.org/officeDocument/2006/math" xmlns:v="urn:schemas-microsoft-com:vml" xmlns:wp14="http://schemas.microsoft.com/office/word/2010/wordprocessingDrawing" xmlns:wp="http://schemas.openxmlformats.org/drawingml/2006/wordprocessingDrawing" xmlns:w10="urn:schemas-microsoft-com:office:word" xmlns:w="http://schemas.openxmlformats.org/wordprocessingml/2006/main" xmlns:w14="http://schemas.microsoft.com/office/word/2010/wordml" xmlns:wpg="http://schemas.microsoft.com/office/word/2010/wordprocessingGroup" xmlns:wpi="http://schemas.microsoft.com/office/word/2010/wordprocessingInk" xmlns:wne="http://schemas.microsoft.com/office/word/2006/wordml" xmlns:wps="http://schemas.microsoft.com/office/word/2010/wordprocessingShape" mc:Ignorable="w14 wp14">
   <w:abstractNum w:abstractNumId="0">
+    <w:nsid w:val="0C2D3C1E"/>
+    <w:multiLevelType w:val="multilevel"/>
+    <w:tmpl w:val="0415001F"/>
+    <w:lvl w:ilvl="0">
+      <w:start w:val="1"/>
+      <w:numFmt w:val="decimal"/>
+      <w:lvlText w:val="%1."/>
+      <w:lvlJc w:val="left"/>
+      <w:pPr>
+        <w:ind w:left="360" w:hanging="360"/>
+      </w:pPr>
+    </w:lvl>
+    <w:lvl w:ilvl="1">
+      <w:start w:val="1"/>
+      <w:numFmt w:val="decimal"/>
+      <w:lvlText w:val="%1.%2."/>
+      <w:lvlJc w:val="left"/>
+      <w:pPr>
+        <w:ind w:left="792" w:hanging="432"/>
+      </w:pPr>
+    </w:lvl>
+    <w:lvl w:ilvl="2">
+      <w:start w:val="1"/>
+      <w:numFmt w:val="decimal"/>
+      <w:lvlText w:val="%1.%2.%3."/>
+      <w:lvlJc w:val="left"/>
+      <w:pPr>
+        <w:ind w:left="1224" w:hanging="504"/>
+      </w:pPr>
+    </w:lvl>
+    <w:lvl w:ilvl="3">
+      <w:start w:val="1"/>
+      <w:numFmt w:val="decimal"/>
+      <w:lvlText w:val="%1.%2.%3.%4."/>
+      <w:lvlJc w:val="left"/>
+      <w:pPr>
+        <w:ind w:left="1728" w:hanging="648"/>
+      </w:pPr>
+    </w:lvl>
+    <w:lvl w:ilvl="4">
+      <w:start w:val="1"/>
+      <w:numFmt w:val="decimal"/>
+      <w:lvlText w:val="%1.%2.%3.%4.%5."/>
+      <w:lvlJc w:val="left"/>
+      <w:pPr>
+        <w:ind w:left="2232" w:hanging="792"/>
+      </w:pPr>
+    </w:lvl>
+    <w:lvl w:ilvl="5">
+      <w:start w:val="1"/>
+      <w:numFmt w:val="decimal"/>
+      <w:lvlText w:val="%1.%2.%3.%4.%5.%6."/>
+      <w:lvlJc w:val="left"/>
+      <w:pPr>
+        <w:ind w:left="2736" w:hanging="936"/>
+      </w:pPr>
+    </w:lvl>
+    <w:lvl w:ilvl="6">
+      <w:start w:val="1"/>
+      <w:numFmt w:val="decimal"/>
+      <w:lvlText w:val="%1.%2.%3.%4.%5.%6.%7."/>
+      <w:lvlJc w:val="left"/>
+      <w:pPr>
+        <w:ind w:left="3240" w:hanging="1080"/>
+      </w:pPr>
+    </w:lvl>
+    <w:lvl w:ilvl="7">
+      <w:start w:val="1"/>
+      <w:numFmt w:val="decimal"/>
+      <w:lvlText w:val="%1.%2.%3.%4.%5.%6.%7.%8."/>
+      <w:lvlJc w:val="left"/>
+      <w:pPr>
+        <w:ind w:left="3744" w:hanging="1224"/>
+      </w:pPr>
+    </w:lvl>
+    <w:lvl w:ilvl="8">
+      <w:start w:val="1"/>
+      <w:numFmt w:val="decimal"/>
+      <w:lvlText w:val="%1.%2.%3.%4.%5.%6.%7.%8.%9."/>
+      <w:lvlJc w:val="left"/>
+      <w:pPr>
+        <w:ind w:left="4320" w:hanging="1440"/>
+      </w:pPr>
+    </w:lvl>
+  </w:abstractNum>
+  <w:abstractNum w:abstractNumId="1">
+    <w:nsid w:val="39AA7C3F"/>
+    <w:multiLevelType w:val="hybridMultilevel"/>
+    <w:tmpl w:val="95EA9946"/>
+    <w:lvl w:ilvl="0" w:tplc="04150001">
+      <w:start w:val="1"/>
+      <w:numFmt w:val="bullet"/>
+      <w:lvlText w:val=""/>
+      <w:lvlJc w:val="left"/>
+      <w:pPr>
+        <w:ind w:left="720" w:hanging="360"/>
+      </w:pPr>
+      <w:rPr>
+        <w:rFonts w:ascii="Symbol" w:hAnsi="Symbol" w:hint="default"/>
+      </w:rPr>
+    </w:lvl>
+    <w:lvl w:ilvl="1" w:tplc="04150003" w:tentative="1">
+      <w:start w:val="1"/>
+      <w:numFmt w:val="bullet"/>
+      <w:lvlText w:val="o"/>
+      <w:lvlJc w:val="left"/>
+      <w:pPr>
+        <w:ind w:left="1440" w:hanging="360"/>
+      </w:pPr>
+      <w:rPr>
+        <w:rFonts w:ascii="Courier New" w:hAnsi="Courier New" w:cs="Courier New" w:hint="default"/>
+      </w:rPr>
+    </w:lvl>
+    <w:lvl w:ilvl="2" w:tplc="04150005" w:tentative="1">
+      <w:start w:val="1"/>
+      <w:numFmt w:val="bullet"/>
+      <w:lvlText w:val=""/>
+      <w:lvlJc w:val="left"/>
+      <w:pPr>
+        <w:ind w:left="2160" w:hanging="360"/>
+      </w:pPr>
+      <w:rPr>
+        <w:rFonts w:ascii="Wingdings" w:hAnsi="Wingdings" w:hint="default"/>
+      </w:rPr>
+    </w:lvl>
+    <w:lvl w:ilvl="3" w:tplc="04150001" w:tentative="1">
+      <w:start w:val="1"/>
+      <w:numFmt w:val="bullet"/>
+      <w:lvlText w:val=""/>
+      <w:lvlJc w:val="left"/>
+      <w:pPr>
+        <w:ind w:left="2880" w:hanging="360"/>
+      </w:pPr>
+      <w:rPr>
+        <w:rFonts w:ascii="Symbol" w:hAnsi="Symbol" w:hint="default"/>
+      </w:rPr>
+    </w:lvl>
+    <w:lvl w:ilvl="4" w:tplc="04150003" w:tentative="1">
+      <w:start w:val="1"/>
+      <w:numFmt w:val="bullet"/>
+      <w:lvlText w:val="o"/>
+      <w:lvlJc w:val="left"/>
+      <w:pPr>
+        <w:ind w:left="3600" w:hanging="360"/>
+      </w:pPr>
+      <w:rPr>
+        <w:rFonts w:ascii="Courier New" w:hAnsi="Courier New" w:cs="Courier New" w:hint="default"/>
+      </w:rPr>
+    </w:lvl>
+    <w:lvl w:ilvl="5" w:tplc="04150005" w:tentative="1">
+      <w:start w:val="1"/>
+      <w:numFmt w:val="bullet"/>
+      <w:lvlText w:val=""/>
+      <w:lvlJc w:val="left"/>
+      <w:pPr>
+        <w:ind w:left="4320" w:hanging="360"/>
+      </w:pPr>
+      <w:rPr>
+        <w:rFonts w:ascii="Wingdings" w:hAnsi="Wingdings" w:hint="default"/>
+      </w:rPr>
+    </w:lvl>
+    <w:lvl w:ilvl="6" w:tplc="04150001" w:tentative="1">
+      <w:start w:val="1"/>
+      <w:numFmt w:val="bullet"/>
+      <w:lvlText w:val=""/>
+      <w:lvlJc w:val="left"/>
+      <w:pPr>
+        <w:ind w:left="5040" w:hanging="360"/>
+      </w:pPr>
+      <w:rPr>
+        <w:rFonts w:ascii="Symbol" w:hAnsi="Symbol" w:hint="default"/>
+      </w:rPr>
+    </w:lvl>
+    <w:lvl w:ilvl="7" w:tplc="04150003" w:tentative="1">
+      <w:start w:val="1"/>
+      <w:numFmt w:val="bullet"/>
+      <w:lvlText w:val="o"/>
+      <w:lvlJc w:val="left"/>
+      <w:pPr>
+        <w:ind w:left="5760" w:hanging="360"/>
+      </w:pPr>
+      <w:rPr>
+        <w:rFonts w:ascii="Courier New" w:hAnsi="Courier New" w:cs="Courier New" w:hint="default"/>
+      </w:rPr>
+    </w:lvl>
+    <w:lvl w:ilvl="8" w:tplc="04150005" w:tentative="1">
+      <w:start w:val="1"/>
+      <w:numFmt w:val="bullet"/>
+      <w:lvlText w:val=""/>
+      <w:lvlJc w:val="left"/>
+      <w:pPr>
+        <w:ind w:left="6480" w:hanging="360"/>
+      </w:pPr>
+      <w:rPr>
+        <w:rFonts w:ascii="Wingdings" w:hAnsi="Wingdings" w:hint="default"/>
+      </w:rPr>
+    </w:lvl>
+  </w:abstractNum>
+  <w:abstractNum w:abstractNumId="2">
+    <w:nsid w:val="48744F58"/>
+    <w:multiLevelType w:val="multilevel"/>
+    <w:tmpl w:val="04150021"/>
+    <w:lvl w:ilvl="0">
+      <w:start w:val="1"/>
+      <w:numFmt w:val="bullet"/>
+      <w:lvlText w:val=""/>
+      <w:lvlJc w:val="left"/>
+      <w:pPr>
+        <w:ind w:left="360" w:hanging="360"/>
+      </w:pPr>
+      <w:rPr>
+        <w:rFonts w:ascii="Wingdings" w:hAnsi="Wingdings" w:hint="default"/>
+      </w:rPr>
+    </w:lvl>
+    <w:lvl w:ilvl="1">
+      <w:start w:val="1"/>
+      <w:numFmt w:val="bullet"/>
+      <w:lvlText w:val=""/>
+      <w:lvlJc w:val="left"/>
+      <w:pPr>
+        <w:ind w:left="720" w:hanging="360"/>
+      </w:pPr>
+      <w:rPr>
+        <w:rFonts w:ascii="Wingdings" w:hAnsi="Wingdings" w:hint="default"/>
+      </w:rPr>
+    </w:lvl>
+    <w:lvl w:ilvl="2">
+      <w:start w:val="1"/>
+      <w:numFmt w:val="bullet"/>
+      <w:lvlText w:val=""/>
+      <w:lvlJc w:val="left"/>
+      <w:pPr>
+        <w:ind w:left="1080" w:hanging="360"/>
+      </w:pPr>
+      <w:rPr>
+        <w:rFonts w:ascii="Wingdings" w:hAnsi="Wingdings" w:hint="default"/>
+      </w:rPr>
+    </w:lvl>
+    <w:lvl w:ilvl="3">
+      <w:start w:val="1"/>
+      <w:numFmt w:val="bullet"/>
+      <w:lvlText w:val=""/>
+      <w:lvlJc w:val="left"/>
+      <w:pPr>
+        <w:ind w:left="1440" w:hanging="360"/>
+      </w:pPr>
+      <w:rPr>
+        <w:rFonts w:ascii="Symbol" w:hAnsi="Symbol" w:hint="default"/>
+      </w:rPr>
+    </w:lvl>
+    <w:lvl w:ilvl="4">
+      <w:start w:val="1"/>
+      <w:numFmt w:val="bullet"/>
+      <w:lvlText w:val=""/>
+      <w:lvlJc w:val="left"/>
+      <w:pPr>
+        <w:ind w:left="1800" w:hanging="360"/>
+      </w:pPr>
+      <w:rPr>
+        <w:rFonts w:ascii="Symbol" w:hAnsi="Symbol" w:hint="default"/>
+      </w:rPr>
+    </w:lvl>
+    <w:lvl w:ilvl="5">
+      <w:start w:val="1"/>
+      <w:numFmt w:val="bullet"/>
+      <w:lvlText w:val=""/>
+      <w:lvlJc w:val="left"/>
+      <w:pPr>
+        <w:ind w:left="2160" w:hanging="360"/>
+      </w:pPr>
+      <w:rPr>
+        <w:rFonts w:ascii="Wingdings" w:hAnsi="Wingdings" w:hint="default"/>
+      </w:rPr>
+    </w:lvl>
+    <w:lvl w:ilvl="6">
+      <w:start w:val="1"/>
+      <w:numFmt w:val="bullet"/>
+      <w:lvlText w:val=""/>
+      <w:lvlJc w:val="left"/>
+      <w:pPr>
+        <w:ind w:left="2520" w:hanging="360"/>
+      </w:pPr>
+      <w:rPr>
+        <w:rFonts w:ascii="Wingdings" w:hAnsi="Wingdings" w:hint="default"/>
+      </w:rPr>
+    </w:lvl>
+    <w:lvl w:ilvl="7">
+      <w:start w:val="1"/>
+      <w:numFmt w:val="bullet"/>
+      <w:lvlText w:val=""/>
+      <w:lvlJc w:val="left"/>
+      <w:pPr>
+        <w:ind w:left="2880" w:hanging="360"/>
+      </w:pPr>
+      <w:rPr>
+        <w:rFonts w:ascii="Symbol" w:hAnsi="Symbol" w:hint="default"/>
+      </w:rPr>
+    </w:lvl>
+    <w:lvl w:ilvl="8">
+      <w:start w:val="1"/>
+      <w:numFmt w:val="bullet"/>
+      <w:lvlText w:val=""/>
+      <w:lvlJc w:val="left"/>
+      <w:pPr>
+        <w:ind w:left="3240" w:hanging="360"/>
+      </w:pPr>
+      <w:rPr>
+        <w:rFonts w:ascii="Symbol" w:hAnsi="Symbol" w:hint="default"/>
+      </w:rPr>
+    </w:lvl>
+  </w:abstractNum>
+  <w:abstractNum w:abstractNumId="3">
     <w:nsid w:val="644C718F"/>
     <w:multiLevelType w:val="hybridMultilevel"/>
     <w:tmpl w:val="C278EF20"/>
@@ -994,14 +1560,139 @@
       </w:pPr>
     </w:lvl>
   </w:abstractNum>
+  <w:abstractNum w:abstractNumId="4">
+    <w:nsid w:val="6EC84007"/>
+    <w:multiLevelType w:val="hybridMultilevel"/>
+    <w:tmpl w:val="2CDC3894"/>
+    <w:lvl w:ilvl="0" w:tplc="04150001">
+      <w:start w:val="1"/>
+      <w:numFmt w:val="bullet"/>
+      <w:lvlText w:val=""/>
+      <w:lvlJc w:val="left"/>
+      <w:pPr>
+        <w:ind w:left="720" w:hanging="360"/>
+      </w:pPr>
+      <w:rPr>
+        <w:rFonts w:ascii="Symbol" w:hAnsi="Symbol" w:hint="default"/>
+      </w:rPr>
+    </w:lvl>
+    <w:lvl w:ilvl="1" w:tplc="04150003" w:tentative="1">
+      <w:start w:val="1"/>
+      <w:numFmt w:val="bullet"/>
+      <w:lvlText w:val="o"/>
+      <w:lvlJc w:val="left"/>
+      <w:pPr>
+        <w:ind w:left="1440" w:hanging="360"/>
+      </w:pPr>
+      <w:rPr>
+        <w:rFonts w:ascii="Courier New" w:hAnsi="Courier New" w:cs="Courier New" w:hint="default"/>
+      </w:rPr>
+    </w:lvl>
+    <w:lvl w:ilvl="2" w:tplc="04150005" w:tentative="1">
+      <w:start w:val="1"/>
+      <w:numFmt w:val="bullet"/>
+      <w:lvlText w:val=""/>
+      <w:lvlJc w:val="left"/>
+      <w:pPr>
+        <w:ind w:left="2160" w:hanging="360"/>
+      </w:pPr>
+      <w:rPr>
+        <w:rFonts w:ascii="Wingdings" w:hAnsi="Wingdings" w:hint="default"/>
+      </w:rPr>
+    </w:lvl>
+    <w:lvl w:ilvl="3" w:tplc="04150001" w:tentative="1">
+      <w:start w:val="1"/>
+      <w:numFmt w:val="bullet"/>
+      <w:lvlText w:val=""/>
+      <w:lvlJc w:val="left"/>
+      <w:pPr>
+        <w:ind w:left="2880" w:hanging="360"/>
+      </w:pPr>
+      <w:rPr>
+        <w:rFonts w:ascii="Symbol" w:hAnsi="Symbol" w:hint="default"/>
+      </w:rPr>
+    </w:lvl>
+    <w:lvl w:ilvl="4" w:tplc="04150003" w:tentative="1">
+      <w:start w:val="1"/>
+      <w:numFmt w:val="bullet"/>
+      <w:lvlText w:val="o"/>
+      <w:lvlJc w:val="left"/>
+      <w:pPr>
+        <w:ind w:left="3600" w:hanging="360"/>
+      </w:pPr>
+      <w:rPr>
+        <w:rFonts w:ascii="Courier New" w:hAnsi="Courier New" w:cs="Courier New" w:hint="default"/>
+      </w:rPr>
+    </w:lvl>
+    <w:lvl w:ilvl="5" w:tplc="04150005" w:tentative="1">
+      <w:start w:val="1"/>
+      <w:numFmt w:val="bullet"/>
+      <w:lvlText w:val=""/>
+      <w:lvlJc w:val="left"/>
+      <w:pPr>
+        <w:ind w:left="4320" w:hanging="360"/>
+      </w:pPr>
+      <w:rPr>
+        <w:rFonts w:ascii="Wingdings" w:hAnsi="Wingdings" w:hint="default"/>
+      </w:rPr>
+    </w:lvl>
+    <w:lvl w:ilvl="6" w:tplc="04150001" w:tentative="1">
+      <w:start w:val="1"/>
+      <w:numFmt w:val="bullet"/>
+      <w:lvlText w:val=""/>
+      <w:lvlJc w:val="left"/>
+      <w:pPr>
+        <w:ind w:left="5040" w:hanging="360"/>
+      </w:pPr>
+      <w:rPr>
+        <w:rFonts w:ascii="Symbol" w:hAnsi="Symbol" w:hint="default"/>
+      </w:rPr>
+    </w:lvl>
+    <w:lvl w:ilvl="7" w:tplc="04150003" w:tentative="1">
+      <w:start w:val="1"/>
+      <w:numFmt w:val="bullet"/>
+      <w:lvlText w:val="o"/>
+      <w:lvlJc w:val="left"/>
+      <w:pPr>
+        <w:ind w:left="5760" w:hanging="360"/>
+      </w:pPr>
+      <w:rPr>
+        <w:rFonts w:ascii="Courier New" w:hAnsi="Courier New" w:cs="Courier New" w:hint="default"/>
+      </w:rPr>
+    </w:lvl>
+    <w:lvl w:ilvl="8" w:tplc="04150005" w:tentative="1">
+      <w:start w:val="1"/>
+      <w:numFmt w:val="bullet"/>
+      <w:lvlText w:val=""/>
+      <w:lvlJc w:val="left"/>
+      <w:pPr>
+        <w:ind w:left="6480" w:hanging="360"/>
+      </w:pPr>
+      <w:rPr>
+        <w:rFonts w:ascii="Wingdings" w:hAnsi="Wingdings" w:hint="default"/>
+      </w:rPr>
+    </w:lvl>
+  </w:abstractNum>
   <w:num w:numId="1">
+    <w:abstractNumId w:val="3"/>
+  </w:num>
+  <w:num w:numId="2">
+    <w:abstractNumId w:val="4"/>
+  </w:num>
+  <w:num w:numId="3">
+    <w:abstractNumId w:val="1"/>
+  </w:num>
+  <w:num w:numId="4">
+    <w:abstractNumId w:val="2"/>
+  </w:num>
+  <w:num w:numId="5">
     <w:abstractNumId w:val="0"/>
   </w:num>
 </w:numbering>
 </file>
 
 <file path=word/styles.xml><?xml version="1.0" encoding="utf-8"?>
-<w:styles xmlns:r="http://schemas.openxmlformats.org/officeDocument/2006/relationships" xmlns:w="http://schemas.openxmlformats.org/wordprocessingml/2006/main">
+<w:styles xmlns:mc="http://schemas.openxmlformats.org/markup-compatibility/2006" xmlns:r="http://schemas.openxmlformats.org/officeDocument/2006/relationships" xmlns:w="http://schemas.openxmlformats.org/wordprocessingml/2006/main" xmlns:w14="http://schemas.microsoft.com/office/word/2010/wordml" mc:Ignorable="w14">
   <w:docDefaults>
     <w:rPrDefault>
       <w:rPr>
@@ -1219,7 +1910,6 @@
     <w:uiPriority w:val="99"/>
     <w:semiHidden/>
     <w:unhideWhenUsed/>
-    <w:qFormat/>
     <w:tblPr>
       <w:tblInd w:w="0" w:type="dxa"/>
       <w:tblCellMar>
@@ -1343,6 +2033,17 @@
       <w:sz w:val="26"/>
       <w:szCs w:val="26"/>
     </w:rPr>
+  </w:style>
+  <w:style w:type="paragraph" w:styleId="Akapitzlist">
+    <w:name w:val="List Paragraph"/>
+    <w:basedOn w:val="Normalny"/>
+    <w:uiPriority w:val="34"/>
+    <w:qFormat/>
+    <w:rsid w:val="00FD622C"/>
+    <w:pPr>
+      <w:ind w:left="720"/>
+      <w:contextualSpacing/>
+    </w:pPr>
   </w:style>
 </w:styles>
 </file>

</xml_diff>